<commit_message>
Added latest tests and examples
</commit_message>
<xml_diff>
--- a/ApiExamples/Data/Golds/ReportingEngine.InsertDocumentDinamically(stream,doc,bytes) Gold.docx
+++ b/ApiExamples/Data/Golds/ReportingEngine.InsertDocumentDinamically(stream,doc,bytes) Gold.docx
@@ -1,7 +1,7 @@
 
 <file path=word/document.xml><?xml version="1.0" encoding="utf-8"?>
 <w:document xmlns:ve="http://schemas.openxmlformats.org/markup-compatibility/2006" xmlns:o="urn:schemas-microsoft-com:office:office" xmlns:r="http://schemas.openxmlformats.org/officeDocument/2006/relationships" xmlns:m="http://schemas.openxmlformats.org/officeDocument/2006/math" xmlns:v="urn:schemas-microsoft-com:vml" xmlns:wp="http://schemas.openxmlformats.org/drawingml/2006/wordprocessingDrawing" xmlns:w10="urn:schemas-microsoft-com:office:word" xmlns:w="http://schemas.openxmlformats.org/wordprocessingml/2006/main" xmlns:wne="http://schemas.microsoft.com/office/word/2006/wordml">
-  <!-- Generated by Aspose.Words for .NET 16.11.0.0 -->
+  <!-- Generated by Aspose.Words for .NET 17.10 -->
   <w:body>
     <w:tbl>
       <w:tblPr>
@@ -182,7 +182,25 @@
                 <w:color w:val="auto"/>
                 <w:lang w:val="en-US"/>
               </w:rPr>
-              <w:t>&gt;&gt;&lt;&lt;[</w:t>
+              <w:t>&gt;&gt;</w:t>
+            </w:r>
+            <w:r>
+              <w:rPr>
+                <w:rFonts w:asciiTheme="minorHAnsi" w:hAnsiTheme="minorHAnsi"/>
+                <w:b w:val="0"/>
+                <w:color w:val="auto"/>
+                <w:lang w:val="en-US"/>
+              </w:rPr>
+              <w:t xml:space="preserve"> </w:t>
+            </w:r>
+            <w:r>
+              <w:rPr>
+                <w:rFonts w:asciiTheme="minorHAnsi" w:hAnsiTheme="minorHAnsi"/>
+                <w:b w:val="0"/>
+                <w:color w:val="auto"/>
+                <w:lang w:val="en-US"/>
+              </w:rPr>
+              <w:t>&lt;&lt;[</w:t>
             </w:r>
             <w:r>
               <w:rPr>
@@ -290,26 +308,26 @@
               </w:rPr>
               <w:t>]&gt;&gt;&lt;&lt;/</w:t>
             </w:r>
+            <w:r>
+              <w:rPr>
+                <w:rFonts w:asciiTheme="minorHAnsi" w:hAnsiTheme="minorHAnsi"/>
+                <w:b w:val="0"/>
+                <w:color w:val="auto"/>
+                <w:lang w:val="en-US"/>
+              </w:rPr>
+              <w:t>foreach</w:t>
+            </w:r>
+            <w:r>
+              <w:rPr>
+                <w:rFonts w:asciiTheme="minorHAnsi" w:hAnsiTheme="minorHAnsi"/>
+                <w:b w:val="0"/>
+                <w:color w:val="auto"/>
+                <w:lang w:val="en-US"/>
+              </w:rPr>
+              <w:t>&gt;&gt;</w:t>
+            </w:r>
             <w:bookmarkStart w:id="0" w:name="_GoBack"/>
             <w:bookmarkEnd w:id="0"/>
-            <w:r>
-              <w:rPr>
-                <w:rFonts w:asciiTheme="minorHAnsi" w:hAnsiTheme="minorHAnsi"/>
-                <w:b w:val="0"/>
-                <w:color w:val="auto"/>
-                <w:lang w:val="en-US"/>
-              </w:rPr>
-              <w:t>foreach</w:t>
-            </w:r>
-            <w:r>
-              <w:rPr>
-                <w:rFonts w:asciiTheme="minorHAnsi" w:hAnsiTheme="minorHAnsi"/>
-                <w:b w:val="0"/>
-                <w:color w:val="auto"/>
-                <w:lang w:val="en-US"/>
-              </w:rPr>
-              <w:t>&gt;&gt;</w:t>
-            </w:r>
           </w:p>
         </w:tc>
       </w:tr>
@@ -368,16 +386,7 @@
                 <w:color w:val="auto"/>
                 <w:lang w:val="en-US"/>
               </w:rPr>
-              <w:t>&lt;</w:t>
-            </w:r>
-            <w:r>
-              <w:rPr>
-                <w:rFonts w:asciiTheme="minorHAnsi" w:hAnsiTheme="minorHAnsi"/>
-                <w:b w:val="0"/>
-                <w:color w:val="auto"/>
-                <w:lang w:val="en-US"/>
-              </w:rPr>
-              <w:t>&lt;[</w:t>
+              <w:t>&lt;&lt;[</w:t>
             </w:r>
             <w:r>
               <w:rPr>
@@ -609,14 +618,13 @@
     <w:basedOn w:val="TableNormal"/>
     <w:uiPriority w:val="99"/>
     <w:rsid w:val="0008092C"/>
-    <w:pPr>
-      <w:spacing w:after="0" w:line="240" w:lineRule="auto"/>
-    </w:pPr>
     <w:rPr>
-      <w:rFonts w:ascii="Courier New" w:hAnsi="Courier New"/>
+      <w:rFonts w:ascii="Courier New" w:hAnsi="Courier New" w:eastAsiaTheme="minorHAnsi" w:cstheme="minorBidi"/>
       <w:b/>
       <w:color w:val="7F7F7F" w:themeColor="text1" w:themeTint="80"/>
-      <w:lang w:val="ru-RU"/>
+      <w:sz w:val="22"/>
+      <w:szCs w:val="22"/>
+      <w:lang w:val="ru-RU" w:eastAsia="en-US" w:bidi="ar-SA"/>
     </w:rPr>
     <w:tblPr>
       <w:tblBorders>

</xml_diff>